<commit_message>
Gestion de projet oral + reunion
</commit_message>
<xml_diff>
--- a/Gestion de projet/Projet/reunion 30-04/Recap.docx
+++ b/Gestion de projet/Projet/reunion 30-04/Recap.docx
@@ -724,10 +724,7 @@
         <w:t xml:space="preserve">Reprendre </w:t>
       </w:r>
       <w:r>
-        <w:t xml:space="preserve">a : </w:t>
-      </w:r>
-      <w:r>
-        <w:t xml:space="preserve">Après de longues minutes de déambulation aléatoire dans les rues, nos amis se retrouvèrent à </w:t>
+        <w:t xml:space="preserve">a : Après de longues minutes de déambulation aléatoire dans les rues, nos amis se retrouvèrent à </w:t>
       </w:r>
       <w:r>
         <w:rPr>
@@ -773,57 +770,7 @@
     <w:p/>
     <w:p>
       <w:r>
-        <w:t>« Environnement et risques » :</w:t>
-      </w:r>
-    </w:p>
-    <w:p>
-      <w:r>
-        <w:t>Contraintes de temps : Deadline à chaque réunion pour que le projet avance correctement, cependant difficile de toutes les respecter en raison de divers problèmes rencontrés. Nous avions peur que le jeu ne soit pas prêt à temps.</w:t>
-      </w:r>
-    </w:p>
-    <w:p>
-      <w:r>
-        <w:lastRenderedPageBreak/>
-        <w:t xml:space="preserve">Contraintes de faisabilité : Beaucoup d’idées au départ mais toutes n’ont pas pu être réalisées. Nous </w:t>
-      </w:r>
-      <w:proofErr w:type="gramStart"/>
-      <w:r>
-        <w:t>avons</w:t>
-      </w:r>
-      <w:proofErr w:type="gramEnd"/>
-      <w:r>
-        <w:t xml:space="preserve"> dû utiliser de nouveaux outils que nous ne connaissions pas. </w:t>
-      </w:r>
-    </w:p>
-    <w:p>
-      <w:r>
-        <w:t xml:space="preserve">Environnement cible : Un environnement particulier est nécessaire pour jouer : </w:t>
-      </w:r>
-      <w:proofErr w:type="spellStart"/>
-      <w:r>
-        <w:t>Ren’py</w:t>
-      </w:r>
-      <w:proofErr w:type="spellEnd"/>
-      <w:r>
-        <w:t>.</w:t>
-      </w:r>
-    </w:p>
-    <w:p>
-      <w:r>
-        <w:t xml:space="preserve">Erreurs/bugs : Comme dans tous les projets nous avons dû faire face à des bugs qu’il a fallu gérer. Ce qui n’a pas toujours été facile. </w:t>
-      </w:r>
-    </w:p>
-    <w:p>
-      <w:r>
-        <w:t xml:space="preserve">Voir trop grand : Beaucoup d’idées au départ mais nous nous sommes vite </w:t>
-      </w:r>
-      <w:proofErr w:type="gramStart"/>
-      <w:r>
-        <w:t>rendus</w:t>
-      </w:r>
-      <w:proofErr w:type="gramEnd"/>
-      <w:r>
-        <w:t xml:space="preserve"> compte qu’il faudrait voir plus petit.</w:t>
+        <w:t xml:space="preserve">Pour la présentation parler à partir de : </w:t>
       </w:r>
     </w:p>
     <w:sectPr>

</xml_diff>